<commit_message>
final modification for opening
</commit_message>
<xml_diff>
--- a/formal_materials/publish/opening/综合论文训练记录表.docx
+++ b/formal_materials/publish/opening/综合论文训练记录表.docx
@@ -1,6 +1,6 @@
 
 <file path=word/document.xml><?xml version="1.0" encoding="utf-8"?>
-<w:document xmlns:wpc="http://schemas.microsoft.com/office/word/2010/wordprocessingCanvas" xmlns:mc="http://schemas.openxmlformats.org/markup-compatibility/2006" xmlns:o="urn:schemas-microsoft-com:office:office" xmlns:r="http://schemas.openxmlformats.org/officeDocument/2006/relationships" xmlns:m="http://schemas.openxmlformats.org/officeDocument/2006/math" xmlns:v="urn:schemas-microsoft-com:vml" xmlns:wp14="http://schemas.microsoft.com/office/word/2010/wordprocessingDrawing" xmlns:wp="http://schemas.openxmlformats.org/drawingml/2006/wordprocessingDrawing" xmlns:w10="urn:schemas-microsoft-com:office:word" xmlns:w="http://schemas.openxmlformats.org/wordprocessingml/2006/main" xmlns:w14="http://schemas.microsoft.com/office/word/2010/wordml" xmlns:w15="http://schemas.microsoft.com/office/word/2012/wordml" xmlns:wpg="http://schemas.microsoft.com/office/word/2010/wordprocessingGroup" xmlns:wpi="http://schemas.microsoft.com/office/word/2010/wordprocessingInk" xmlns:wne="http://schemas.microsoft.com/office/word/2006/wordml" xmlns:wps="http://schemas.microsoft.com/office/word/2010/wordprocessingShape" mc:Ignorable="w14 w15 wp14">
+<w:document xmlns:wpc="http://schemas.microsoft.com/office/word/2010/wordprocessingCanvas" xmlns:mo="http://schemas.microsoft.com/office/mac/office/2008/main" xmlns:mc="http://schemas.openxmlformats.org/markup-compatibility/2006" xmlns:mv="urn:schemas-microsoft-com:mac:vml" xmlns:o="urn:schemas-microsoft-com:office:office" xmlns:r="http://schemas.openxmlformats.org/officeDocument/2006/relationships" xmlns:m="http://schemas.openxmlformats.org/officeDocument/2006/math" xmlns:v="urn:schemas-microsoft-com:vml" xmlns:wp14="http://schemas.microsoft.com/office/word/2010/wordprocessingDrawing" xmlns:wp="http://schemas.openxmlformats.org/drawingml/2006/wordprocessingDrawing" xmlns:w10="urn:schemas-microsoft-com:office:word" xmlns:w="http://schemas.openxmlformats.org/wordprocessingml/2006/main" xmlns:w14="http://schemas.microsoft.com/office/word/2010/wordml" xmlns:w15="http://schemas.microsoft.com/office/word/2012/wordml" xmlns:wpg="http://schemas.microsoft.com/office/word/2010/wordprocessingGroup" xmlns:wpi="http://schemas.microsoft.com/office/word/2010/wordprocessingInk" xmlns:wne="http://schemas.microsoft.com/office/word/2006/wordml" xmlns:wps="http://schemas.microsoft.com/office/word/2010/wordprocessingShape" mc:Ignorable="w14 w15 wp14">
   <w:body>
     <w:p>
       <w:pPr>
@@ -23,7 +23,7 @@
     </w:p>
     <w:tbl>
       <w:tblPr>
-        <w:tblStyle w:val="a9"/>
+        <w:tblStyle w:val="TableGrid"/>
         <w:tblW w:w="0" w:type="auto"/>
         <w:jc w:val="center"/>
         <w:tblLook w:val="01E0" w:firstRow="1" w:lastRow="1" w:firstColumn="1" w:lastColumn="1" w:noHBand="0" w:noVBand="0"/>
@@ -292,7 +292,6 @@
               <w:ind w:firstLine="420"/>
               <w:jc w:val="left"/>
               <w:rPr>
-                <w:rFonts w:hint="eastAsia"/>
                 <w:sz w:val="21"/>
                 <w:szCs w:val="21"/>
               </w:rPr>
@@ -514,17 +513,8 @@
                 <w:sz w:val="21"/>
                 <w:szCs w:val="21"/>
               </w:rPr>
-              <w:t>第一帧中所要追踪物体的包围</w:t>
-            </w:r>
-            <w:proofErr w:type="gramStart"/>
-            <w:r>
-              <w:rPr>
-                <w:sz w:val="21"/>
-                <w:szCs w:val="21"/>
-              </w:rPr>
-              <w:t>盒信息</w:t>
-            </w:r>
-            <w:proofErr w:type="gramEnd"/>
+              <w:t>第一帧中所要追踪物体的包围盒信息</w:t>
+            </w:r>
             <w:r>
               <w:rPr>
                 <w:rFonts w:hint="eastAsia"/>
@@ -801,25 +791,18 @@
             </w:r>
             <w:r>
               <w:rPr>
-                <w:sz w:val="21"/>
-                <w:szCs w:val="21"/>
-              </w:rPr>
-              <w:t>初步</w:t>
-            </w:r>
-            <w:r>
-              <w:rPr>
-                <w:rFonts w:hint="eastAsia"/>
-                <w:sz w:val="21"/>
-                <w:szCs w:val="21"/>
-              </w:rPr>
-              <w:t>跑</w:t>
-            </w:r>
-            <w:r>
-              <w:rPr>
-                <w:sz w:val="21"/>
-                <w:szCs w:val="21"/>
-              </w:rPr>
-              <w:t>分</w:t>
+                <w:rFonts w:hint="eastAsia"/>
+                <w:sz w:val="21"/>
+                <w:szCs w:val="21"/>
+              </w:rPr>
+              <w:t>自动化</w:t>
+            </w:r>
+            <w:r>
+              <w:rPr>
+                <w:sz w:val="21"/>
+                <w:szCs w:val="21"/>
+              </w:rPr>
+              <w:t>评测</w:t>
             </w:r>
             <w:r>
               <w:rPr>
@@ -852,35 +835,7 @@
                 <w:sz w:val="21"/>
                 <w:szCs w:val="21"/>
               </w:rPr>
-              <w:t>2016.0</w:t>
-            </w:r>
-            <w:r>
-              <w:rPr>
-                <w:sz w:val="21"/>
-                <w:szCs w:val="21"/>
-              </w:rPr>
-              <w:t>2</w:t>
-            </w:r>
-            <w:r>
-              <w:rPr>
-                <w:sz w:val="21"/>
-                <w:szCs w:val="21"/>
-              </w:rPr>
-              <w:t>.0</w:t>
-            </w:r>
-            <w:r>
-              <w:rPr>
-                <w:sz w:val="21"/>
-                <w:szCs w:val="21"/>
-              </w:rPr>
-              <w:t>7</w:t>
-            </w:r>
-            <w:r>
-              <w:rPr>
-                <w:sz w:val="21"/>
-                <w:szCs w:val="21"/>
-              </w:rPr>
-              <w:t>-</w:t>
+              <w:t>2016.02.07-</w:t>
             </w:r>
             <w:r>
               <w:rPr>
@@ -926,8 +881,17 @@
                 <w:sz w:val="21"/>
                 <w:szCs w:val="21"/>
               </w:rPr>
-              <w:t>跑分</w:t>
-            </w:r>
+              <w:t>自动化</w:t>
+            </w:r>
+            <w:r>
+              <w:rPr>
+                <w:sz w:val="21"/>
+                <w:szCs w:val="21"/>
+              </w:rPr>
+              <w:t>评测结果</w:t>
+            </w:r>
+            <w:bookmarkStart w:id="4" w:name="_GoBack"/>
+            <w:bookmarkEnd w:id="4"/>
             <w:r>
               <w:rPr>
                 <w:sz w:val="21"/>
@@ -959,35 +923,7 @@
                 <w:sz w:val="21"/>
                 <w:szCs w:val="21"/>
               </w:rPr>
-              <w:t>2016.0</w:t>
-            </w:r>
-            <w:r>
-              <w:rPr>
-                <w:sz w:val="21"/>
-                <w:szCs w:val="21"/>
-              </w:rPr>
-              <w:t>4</w:t>
-            </w:r>
-            <w:r>
-              <w:rPr>
-                <w:sz w:val="21"/>
-                <w:szCs w:val="21"/>
-              </w:rPr>
-              <w:t>.</w:t>
-            </w:r>
-            <w:r>
-              <w:rPr>
-                <w:sz w:val="21"/>
-                <w:szCs w:val="21"/>
-              </w:rPr>
-              <w:t>01</w:t>
-            </w:r>
-            <w:r>
-              <w:rPr>
-                <w:sz w:val="21"/>
-                <w:szCs w:val="21"/>
-              </w:rPr>
-              <w:t>-</w:t>
+              <w:t>2016.04.01-</w:t>
             </w:r>
             <w:r>
               <w:rPr>
@@ -1071,8 +1007,6 @@
               </w:rPr>
               <w:t>模型性能；</w:t>
             </w:r>
-            <w:bookmarkStart w:id="4" w:name="_GoBack"/>
-            <w:bookmarkEnd w:id="4"/>
           </w:p>
           <w:p>
             <w:pPr>
@@ -1098,21 +1032,7 @@
                 <w:sz w:val="21"/>
                 <w:szCs w:val="21"/>
               </w:rPr>
-              <w:t>2016.0</w:t>
-            </w:r>
-            <w:r>
-              <w:rPr>
-                <w:sz w:val="21"/>
-                <w:szCs w:val="21"/>
-              </w:rPr>
-              <w:t>5</w:t>
-            </w:r>
-            <w:r>
-              <w:rPr>
-                <w:sz w:val="21"/>
-                <w:szCs w:val="21"/>
-              </w:rPr>
-              <w:t>.01-</w:t>
+              <w:t>2016.05.01-</w:t>
             </w:r>
             <w:r>
               <w:rPr>
@@ -1180,6 +1100,7 @@
                 <w:noProof/>
                 <w:sz w:val="21"/>
                 <w:szCs w:val="21"/>
+                <w:lang w:eastAsia="en-US"/>
               </w:rPr>
               <mc:AlternateContent>
                 <mc:Choice Requires="wps">
@@ -1246,7 +1167,7 @@
                     </wp:anchor>
                   </w:drawing>
                 </mc:Choice>
-                <mc:Fallback xmlns:mv="urn:schemas-microsoft-com:mac:vml" xmlns:mo="http://schemas.microsoft.com/office/mac/office/2008/main">
+                <mc:Fallback>
                   <w:pict>
                     <v:shapetype w14:anchorId="4CF72CFA" id="_x0000_t202" coordsize="21600,21600" o:spt="202" path="m0,0l0,21600,21600,21600,21600,0xe">
                       <v:stroke joinstyle="miter"/>
@@ -2029,7 +1950,7 @@
 </file>
 
 <file path=word/endnotes.xml><?xml version="1.0" encoding="utf-8"?>
-<w:endnotes xmlns:wpc="http://schemas.microsoft.com/office/word/2010/wordprocessingCanvas" xmlns:mc="http://schemas.openxmlformats.org/markup-compatibility/2006" xmlns:o="urn:schemas-microsoft-com:office:office" xmlns:r="http://schemas.openxmlformats.org/officeDocument/2006/relationships" xmlns:m="http://schemas.openxmlformats.org/officeDocument/2006/math" xmlns:v="urn:schemas-microsoft-com:vml" xmlns:wp14="http://schemas.microsoft.com/office/word/2010/wordprocessingDrawing" xmlns:wp="http://schemas.openxmlformats.org/drawingml/2006/wordprocessingDrawing" xmlns:w10="urn:schemas-microsoft-com:office:word" xmlns:w="http://schemas.openxmlformats.org/wordprocessingml/2006/main" xmlns:w14="http://schemas.microsoft.com/office/word/2010/wordml" xmlns:w15="http://schemas.microsoft.com/office/word/2012/wordml" xmlns:wpg="http://schemas.microsoft.com/office/word/2010/wordprocessingGroup" xmlns:wpi="http://schemas.microsoft.com/office/word/2010/wordprocessingInk" xmlns:wne="http://schemas.microsoft.com/office/word/2006/wordml" xmlns:wps="http://schemas.microsoft.com/office/word/2010/wordprocessingShape" mc:Ignorable="w14 w15 wp14">
+<w:endnotes xmlns:wpc="http://schemas.microsoft.com/office/word/2010/wordprocessingCanvas" xmlns:mo="http://schemas.microsoft.com/office/mac/office/2008/main" xmlns:mc="http://schemas.openxmlformats.org/markup-compatibility/2006" xmlns:mv="urn:schemas-microsoft-com:mac:vml" xmlns:o="urn:schemas-microsoft-com:office:office" xmlns:r="http://schemas.openxmlformats.org/officeDocument/2006/relationships" xmlns:m="http://schemas.openxmlformats.org/officeDocument/2006/math" xmlns:v="urn:schemas-microsoft-com:vml" xmlns:wp14="http://schemas.microsoft.com/office/word/2010/wordprocessingDrawing" xmlns:wp="http://schemas.openxmlformats.org/drawingml/2006/wordprocessingDrawing" xmlns:w10="urn:schemas-microsoft-com:office:word" xmlns:w="http://schemas.openxmlformats.org/wordprocessingml/2006/main" xmlns:w14="http://schemas.microsoft.com/office/word/2010/wordml" xmlns:w15="http://schemas.microsoft.com/office/word/2012/wordml" xmlns:wpg="http://schemas.microsoft.com/office/word/2010/wordprocessingGroup" xmlns:wpi="http://schemas.microsoft.com/office/word/2010/wordprocessingInk" xmlns:wne="http://schemas.microsoft.com/office/word/2006/wordml" xmlns:wps="http://schemas.microsoft.com/office/word/2010/wordprocessingShape" mc:Ignorable="w14 w15 wp14">
   <w:endnote w:type="separator" w:id="-1">
     <w:p>
       <w:r>
@@ -2048,17 +1969,17 @@
 </file>
 
 <file path=word/footer1.xml><?xml version="1.0" encoding="utf-8"?>
-<w:ftr xmlns:wpc="http://schemas.microsoft.com/office/word/2010/wordprocessingCanvas" xmlns:mc="http://schemas.openxmlformats.org/markup-compatibility/2006" xmlns:o="urn:schemas-microsoft-com:office:office" xmlns:r="http://schemas.openxmlformats.org/officeDocument/2006/relationships" xmlns:m="http://schemas.openxmlformats.org/officeDocument/2006/math" xmlns:v="urn:schemas-microsoft-com:vml" xmlns:wp14="http://schemas.microsoft.com/office/word/2010/wordprocessingDrawing" xmlns:wp="http://schemas.openxmlformats.org/drawingml/2006/wordprocessingDrawing" xmlns:w10="urn:schemas-microsoft-com:office:word" xmlns:w="http://schemas.openxmlformats.org/wordprocessingml/2006/main" xmlns:w14="http://schemas.microsoft.com/office/word/2010/wordml" xmlns:w15="http://schemas.microsoft.com/office/word/2012/wordml" xmlns:wpg="http://schemas.microsoft.com/office/word/2010/wordprocessingGroup" xmlns:wpi="http://schemas.microsoft.com/office/word/2010/wordprocessingInk" xmlns:wne="http://schemas.microsoft.com/office/word/2006/wordml" xmlns:wps="http://schemas.microsoft.com/office/word/2010/wordprocessingShape" mc:Ignorable="w14 w15 wp14">
+<w:ftr xmlns:wpc="http://schemas.microsoft.com/office/word/2010/wordprocessingCanvas" xmlns:mo="http://schemas.microsoft.com/office/mac/office/2008/main" xmlns:mc="http://schemas.openxmlformats.org/markup-compatibility/2006" xmlns:mv="urn:schemas-microsoft-com:mac:vml" xmlns:o="urn:schemas-microsoft-com:office:office" xmlns:r="http://schemas.openxmlformats.org/officeDocument/2006/relationships" xmlns:m="http://schemas.openxmlformats.org/officeDocument/2006/math" xmlns:v="urn:schemas-microsoft-com:vml" xmlns:wp14="http://schemas.microsoft.com/office/word/2010/wordprocessingDrawing" xmlns:wp="http://schemas.openxmlformats.org/drawingml/2006/wordprocessingDrawing" xmlns:w10="urn:schemas-microsoft-com:office:word" xmlns:w="http://schemas.openxmlformats.org/wordprocessingml/2006/main" xmlns:w14="http://schemas.microsoft.com/office/word/2010/wordml" xmlns:w15="http://schemas.microsoft.com/office/word/2012/wordml" xmlns:wpg="http://schemas.microsoft.com/office/word/2010/wordprocessingGroup" xmlns:wpi="http://schemas.microsoft.com/office/word/2010/wordprocessingInk" xmlns:wne="http://schemas.microsoft.com/office/word/2006/wordml" xmlns:wps="http://schemas.microsoft.com/office/word/2010/wordprocessingShape" mc:Ignorable="w14 w15 wp14">
   <w:p>
     <w:pPr>
-      <w:pStyle w:val="a8"/>
+      <w:pStyle w:val="Footer"/>
     </w:pPr>
   </w:p>
 </w:ftr>
 </file>
 
 <file path=word/footnotes.xml><?xml version="1.0" encoding="utf-8"?>
-<w:footnotes xmlns:wpc="http://schemas.microsoft.com/office/word/2010/wordprocessingCanvas" xmlns:mc="http://schemas.openxmlformats.org/markup-compatibility/2006" xmlns:o="urn:schemas-microsoft-com:office:office" xmlns:r="http://schemas.openxmlformats.org/officeDocument/2006/relationships" xmlns:m="http://schemas.openxmlformats.org/officeDocument/2006/math" xmlns:v="urn:schemas-microsoft-com:vml" xmlns:wp14="http://schemas.microsoft.com/office/word/2010/wordprocessingDrawing" xmlns:wp="http://schemas.openxmlformats.org/drawingml/2006/wordprocessingDrawing" xmlns:w10="urn:schemas-microsoft-com:office:word" xmlns:w="http://schemas.openxmlformats.org/wordprocessingml/2006/main" xmlns:w14="http://schemas.microsoft.com/office/word/2010/wordml" xmlns:w15="http://schemas.microsoft.com/office/word/2012/wordml" xmlns:wpg="http://schemas.microsoft.com/office/word/2010/wordprocessingGroup" xmlns:wpi="http://schemas.microsoft.com/office/word/2010/wordprocessingInk" xmlns:wne="http://schemas.microsoft.com/office/word/2006/wordml" xmlns:wps="http://schemas.microsoft.com/office/word/2010/wordprocessingShape" mc:Ignorable="w14 w15 wp14">
+<w:footnotes xmlns:wpc="http://schemas.microsoft.com/office/word/2010/wordprocessingCanvas" xmlns:mo="http://schemas.microsoft.com/office/mac/office/2008/main" xmlns:mc="http://schemas.openxmlformats.org/markup-compatibility/2006" xmlns:mv="urn:schemas-microsoft-com:mac:vml" xmlns:o="urn:schemas-microsoft-com:office:office" xmlns:r="http://schemas.openxmlformats.org/officeDocument/2006/relationships" xmlns:m="http://schemas.openxmlformats.org/officeDocument/2006/math" xmlns:v="urn:schemas-microsoft-com:vml" xmlns:wp14="http://schemas.microsoft.com/office/word/2010/wordprocessingDrawing" xmlns:wp="http://schemas.openxmlformats.org/drawingml/2006/wordprocessingDrawing" xmlns:w10="urn:schemas-microsoft-com:office:word" xmlns:w="http://schemas.openxmlformats.org/wordprocessingml/2006/main" xmlns:w14="http://schemas.microsoft.com/office/word/2010/wordml" xmlns:w15="http://schemas.microsoft.com/office/word/2012/wordml" xmlns:wpg="http://schemas.microsoft.com/office/word/2010/wordprocessingGroup" xmlns:wpi="http://schemas.microsoft.com/office/word/2010/wordprocessingInk" xmlns:wne="http://schemas.microsoft.com/office/word/2006/wordml" xmlns:wps="http://schemas.microsoft.com/office/word/2010/wordprocessingShape" mc:Ignorable="w14 w15 wp14">
   <w:footnote w:type="separator" w:id="-1">
     <w:p>
       <w:r>
@@ -2077,8 +1998,8 @@
 </file>
 
 <file path=word/numbering.xml><?xml version="1.0" encoding="utf-8"?>
-<w:numbering xmlns:wpc="http://schemas.microsoft.com/office/word/2010/wordprocessingCanvas" xmlns:mc="http://schemas.openxmlformats.org/markup-compatibility/2006" xmlns:o="urn:schemas-microsoft-com:office:office" xmlns:r="http://schemas.openxmlformats.org/officeDocument/2006/relationships" xmlns:m="http://schemas.openxmlformats.org/officeDocument/2006/math" xmlns:v="urn:schemas-microsoft-com:vml" xmlns:wp14="http://schemas.microsoft.com/office/word/2010/wordprocessingDrawing" xmlns:wp="http://schemas.openxmlformats.org/drawingml/2006/wordprocessingDrawing" xmlns:w10="urn:schemas-microsoft-com:office:word" xmlns:w="http://schemas.openxmlformats.org/wordprocessingml/2006/main" xmlns:w14="http://schemas.microsoft.com/office/word/2010/wordml" xmlns:w15="http://schemas.microsoft.com/office/word/2012/wordml" xmlns:wpg="http://schemas.microsoft.com/office/word/2010/wordprocessingGroup" xmlns:wpi="http://schemas.microsoft.com/office/word/2010/wordprocessingInk" xmlns:wne="http://schemas.microsoft.com/office/word/2006/wordml" xmlns:wps="http://schemas.microsoft.com/office/word/2010/wordprocessingShape" mc:Ignorable="w14 w15 wp14">
-  <w:abstractNum w:abstractNumId="0" w15:restartNumberingAfterBreak="0">
+<w:numbering xmlns:wpc="http://schemas.microsoft.com/office/word/2010/wordprocessingCanvas" xmlns:mo="http://schemas.microsoft.com/office/mac/office/2008/main" xmlns:mc="http://schemas.openxmlformats.org/markup-compatibility/2006" xmlns:mv="urn:schemas-microsoft-com:mac:vml" xmlns:o="urn:schemas-microsoft-com:office:office" xmlns:r="http://schemas.openxmlformats.org/officeDocument/2006/relationships" xmlns:m="http://schemas.openxmlformats.org/officeDocument/2006/math" xmlns:v="urn:schemas-microsoft-com:vml" xmlns:wp14="http://schemas.microsoft.com/office/word/2010/wordprocessingDrawing" xmlns:wp="http://schemas.openxmlformats.org/drawingml/2006/wordprocessingDrawing" xmlns:w10="urn:schemas-microsoft-com:office:word" xmlns:w="http://schemas.openxmlformats.org/wordprocessingml/2006/main" xmlns:w14="http://schemas.microsoft.com/office/word/2010/wordml" xmlns:w15="http://schemas.microsoft.com/office/word/2012/wordml" xmlns:wpg="http://schemas.microsoft.com/office/word/2010/wordprocessingGroup" xmlns:wpi="http://schemas.microsoft.com/office/word/2010/wordprocessingInk" xmlns:wne="http://schemas.microsoft.com/office/word/2006/wordml" xmlns:wps="http://schemas.microsoft.com/office/word/2010/wordprocessingShape" mc:Ignorable="w14 w15 wp14">
+  <w:abstractNum w:abstractNumId="0">
     <w:nsid w:val="06DA7CD2"/>
     <w:multiLevelType w:val="hybridMultilevel"/>
     <w:tmpl w:val="2A62600E"/>
@@ -2194,14 +2115,14 @@
       </w:pPr>
     </w:lvl>
   </w:abstractNum>
-  <w:abstractNum w:abstractNumId="1" w15:restartNumberingAfterBreak="0">
+  <w:abstractNum w:abstractNumId="1">
     <w:nsid w:val="330450CA"/>
     <w:multiLevelType w:val="multilevel"/>
     <w:tmpl w:val="228EF4CE"/>
     <w:lvl w:ilvl="0">
       <w:start w:val="1"/>
       <w:numFmt w:val="none"/>
-      <w:pStyle w:val="1"/>
+      <w:pStyle w:val="Heading1"/>
       <w:suff w:val="nothing"/>
       <w:lvlText w:val="%1"/>
       <w:lvlJc w:val="left"/>
@@ -2321,7 +2242,7 @@
       </w:rPr>
     </w:lvl>
   </w:abstractNum>
-  <w:abstractNum w:abstractNumId="2" w15:restartNumberingAfterBreak="0">
+  <w:abstractNum w:abstractNumId="2">
     <w:nsid w:val="5EB5106E"/>
     <w:multiLevelType w:val="hybridMultilevel"/>
     <w:tmpl w:val="514671B4"/>
@@ -2464,7 +2385,7 @@
     </w:rPrDefault>
     <w:pPrDefault/>
   </w:docDefaults>
-  <w:latentStyles w:defLockedState="0" w:defUIPriority="0" w:defSemiHidden="0" w:defUnhideWhenUsed="0" w:defQFormat="0" w:count="371">
+  <w:latentStyles w:defLockedState="0" w:defUIPriority="0" w:defSemiHidden="0" w:defUnhideWhenUsed="0" w:defQFormat="0" w:count="380">
     <w:lsdException w:name="Normal" w:qFormat="1"/>
     <w:lsdException w:name="heading 1" w:qFormat="1"/>
     <w:lsdException w:name="heading 2" w:semiHidden="1" w:unhideWhenUsed="1" w:qFormat="1"/>
@@ -2740,7 +2661,7 @@
     <w:lsdException w:name="List Table 6 Colorful Accent 6" w:uiPriority="51"/>
     <w:lsdException w:name="List Table 7 Colorful Accent 6" w:uiPriority="52"/>
   </w:latentStyles>
-  <w:style w:type="paragraph" w:default="1" w:styleId="a">
+  <w:style w:type="paragraph" w:default="1" w:styleId="Normal">
     <w:name w:val="Normal"/>
     <w:qFormat/>
     <w:rsid w:val="00370EBD"/>
@@ -2756,10 +2677,10 @@
       <w:lang w:eastAsia="zh-CN"/>
     </w:rPr>
   </w:style>
-  <w:style w:type="paragraph" w:styleId="1">
+  <w:style w:type="paragraph" w:styleId="Heading1">
     <w:name w:val="heading 1"/>
-    <w:basedOn w:val="a"/>
-    <w:next w:val="a"/>
+    <w:basedOn w:val="Normal"/>
+    <w:next w:val="Normal"/>
     <w:qFormat/>
     <w:pPr>
       <w:keepNext/>
@@ -2778,13 +2699,13 @@
       <w:szCs w:val="44"/>
     </w:rPr>
   </w:style>
-  <w:style w:type="character" w:default="1" w:styleId="a0">
+  <w:style w:type="character" w:default="1" w:styleId="DefaultParagraphFont">
     <w:name w:val="Default Paragraph Font"/>
     <w:uiPriority w:val="1"/>
     <w:semiHidden/>
     <w:unhideWhenUsed/>
   </w:style>
-  <w:style w:type="table" w:default="1" w:styleId="a1">
+  <w:style w:type="table" w:default="1" w:styleId="TableNormal">
     <w:name w:val="Normal Table"/>
     <w:uiPriority w:val="99"/>
     <w:semiHidden/>
@@ -2799,16 +2720,16 @@
       </w:tblCellMar>
     </w:tblPr>
   </w:style>
-  <w:style w:type="numbering" w:default="1" w:styleId="a2">
+  <w:style w:type="numbering" w:default="1" w:styleId="NoList">
     <w:name w:val="No List"/>
     <w:uiPriority w:val="99"/>
     <w:semiHidden/>
     <w:unhideWhenUsed/>
   </w:style>
-  <w:style w:type="paragraph" w:customStyle="1" w:styleId="a3">
+  <w:style w:type="paragraph" w:customStyle="1" w:styleId="a">
     <w:name w:val="作者"/>
-    <w:basedOn w:val="a"/>
-    <w:next w:val="a"/>
+    <w:basedOn w:val="Normal"/>
+    <w:next w:val="Normal"/>
     <w:pPr>
       <w:spacing w:beforeLines="50" w:before="156"/>
       <w:jc w:val="center"/>
@@ -2817,17 +2738,17 @@
       <w:b/>
     </w:rPr>
   </w:style>
-  <w:style w:type="paragraph" w:styleId="a4">
+  <w:style w:type="paragraph" w:styleId="BodyText">
     <w:name w:val="Body Text"/>
-    <w:basedOn w:val="a"/>
+    <w:basedOn w:val="Normal"/>
     <w:pPr>
       <w:spacing w:after="120"/>
     </w:pPr>
   </w:style>
-  <w:style w:type="paragraph" w:customStyle="1" w:styleId="a5">
+  <w:style w:type="paragraph" w:customStyle="1" w:styleId="a0">
     <w:name w:val="单位"/>
-    <w:basedOn w:val="a"/>
-    <w:next w:val="a"/>
+    <w:basedOn w:val="Normal"/>
+    <w:next w:val="Normal"/>
     <w:pPr>
       <w:spacing w:beforeLines="50" w:before="156"/>
       <w:jc w:val="center"/>
@@ -2838,8 +2759,8 @@
   </w:style>
   <w:style w:type="paragraph" w:customStyle="1" w:styleId="4">
     <w:name w:val="标题4"/>
-    <w:basedOn w:val="a"/>
-    <w:next w:val="a"/>
+    <w:basedOn w:val="Normal"/>
+    <w:next w:val="Normal"/>
     <w:pPr>
       <w:numPr>
         <w:numId w:val="4"/>
@@ -2854,37 +2775,37 @@
       <w:szCs w:val="28"/>
     </w:rPr>
   </w:style>
-  <w:style w:type="paragraph" w:customStyle="1" w:styleId="a6">
+  <w:style w:type="paragraph" w:customStyle="1" w:styleId="a1">
     <w:name w:val="参考文献"/>
-    <w:basedOn w:val="a"/>
-    <w:next w:val="a"/>
+    <w:basedOn w:val="Normal"/>
+    <w:next w:val="Normal"/>
     <w:pPr>
       <w:ind w:firstLineChars="257" w:firstLine="540"/>
       <w:jc w:val="center"/>
     </w:pPr>
   </w:style>
-  <w:style w:type="paragraph" w:styleId="3">
+  <w:style w:type="paragraph" w:styleId="TOC3">
     <w:name w:val="toc 3"/>
-    <w:basedOn w:val="a"/>
-    <w:next w:val="a7"/>
+    <w:basedOn w:val="Normal"/>
+    <w:next w:val="TableofAuthorities"/>
     <w:autoRedefine/>
     <w:semiHidden/>
     <w:pPr>
       <w:ind w:leftChars="400" w:left="840"/>
     </w:pPr>
   </w:style>
-  <w:style w:type="paragraph" w:styleId="a7">
+  <w:style w:type="paragraph" w:styleId="TableofAuthorities">
     <w:name w:val="table of authorities"/>
-    <w:basedOn w:val="a"/>
-    <w:next w:val="a"/>
+    <w:basedOn w:val="Normal"/>
+    <w:next w:val="Normal"/>
     <w:semiHidden/>
     <w:pPr>
       <w:ind w:leftChars="200" w:left="420"/>
     </w:pPr>
   </w:style>
-  <w:style w:type="paragraph" w:styleId="a8">
+  <w:style w:type="paragraph" w:styleId="Footer">
     <w:name w:val="footer"/>
-    <w:basedOn w:val="a"/>
+    <w:basedOn w:val="Normal"/>
     <w:rsid w:val="00370EBD"/>
     <w:pPr>
       <w:tabs>
@@ -2897,15 +2818,16 @@
       <w:szCs w:val="18"/>
     </w:rPr>
   </w:style>
-  <w:style w:type="table" w:styleId="a9">
+  <w:style w:type="table" w:styleId="TableGrid">
     <w:name w:val="Table Grid"/>
-    <w:basedOn w:val="a1"/>
+    <w:basedOn w:val="TableNormal"/>
     <w:rsid w:val="00370EBD"/>
     <w:pPr>
       <w:widowControl w:val="0"/>
       <w:jc w:val="both"/>
     </w:pPr>
     <w:tblPr>
+      <w:tblInd w:w="0" w:type="dxa"/>
       <w:tblBorders>
         <w:top w:val="single" w:sz="4" w:space="0" w:color="auto"/>
         <w:left w:val="single" w:sz="4" w:space="0" w:color="auto"/>
@@ -2914,11 +2836,17 @@
         <w:insideH w:val="single" w:sz="4" w:space="0" w:color="auto"/>
         <w:insideV w:val="single" w:sz="4" w:space="0" w:color="auto"/>
       </w:tblBorders>
+      <w:tblCellMar>
+        <w:top w:w="0" w:type="dxa"/>
+        <w:left w:w="108" w:type="dxa"/>
+        <w:bottom w:w="0" w:type="dxa"/>
+        <w:right w:w="108" w:type="dxa"/>
+      </w:tblCellMar>
     </w:tblPr>
   </w:style>
   <w:style w:type="character" w:customStyle="1" w:styleId="Char">
     <w:name w:val="封面指导教师组长等（签字） Char"/>
-    <w:basedOn w:val="a0"/>
+    <w:basedOn w:val="DefaultParagraphFont"/>
     <w:rsid w:val="0071197A"/>
     <w:rPr>
       <w:rFonts w:eastAsia="宋体"/>

</xml_diff>